<commit_message>
W4 Summary bullet points
</commit_message>
<xml_diff>
--- a/W4-Testing of Multi-threaded Samenvatting.docx
+++ b/W4-Testing of Multi-threaded Samenvatting.docx
@@ -27,12 +27,56 @@
           <w:lang w:val="en-US"/>
         </w:rPr>
       </w:pPr>
-      <w:r>
-        <w:rPr>
-          <w:lang w:val="en-US"/>
-        </w:rPr>
-        <w:t>Threadpool = Numer (constant) van threads =&gt; Max aantal threads mogelijk</w:t>
-      </w:r>
+      <w:proofErr w:type="spellStart"/>
+      <w:r>
+        <w:rPr>
+          <w:lang w:val="en-US"/>
+        </w:rPr>
+        <w:t>Threadpool</w:t>
+      </w:r>
+      <w:proofErr w:type="spellEnd"/>
+      <w:r>
+        <w:rPr>
+          <w:lang w:val="en-US"/>
+        </w:rPr>
+        <w:t xml:space="preserve"> = </w:t>
+      </w:r>
+      <w:proofErr w:type="spellStart"/>
+      <w:r>
+        <w:rPr>
+          <w:lang w:val="en-US"/>
+        </w:rPr>
+        <w:t>Numer</w:t>
+      </w:r>
+      <w:proofErr w:type="spellEnd"/>
+      <w:r>
+        <w:rPr>
+          <w:lang w:val="en-US"/>
+        </w:rPr>
+        <w:t xml:space="preserve"> (constant) van threads =&gt; Max </w:t>
+      </w:r>
+      <w:proofErr w:type="spellStart"/>
+      <w:r>
+        <w:rPr>
+          <w:lang w:val="en-US"/>
+        </w:rPr>
+        <w:t>aantal</w:t>
+      </w:r>
+      <w:proofErr w:type="spellEnd"/>
+      <w:r>
+        <w:rPr>
+          <w:lang w:val="en-US"/>
+        </w:rPr>
+        <w:t xml:space="preserve"> threads </w:t>
+      </w:r>
+      <w:proofErr w:type="spellStart"/>
+      <w:r>
+        <w:rPr>
+          <w:lang w:val="en-US"/>
+        </w:rPr>
+        <w:t>mogelijk</w:t>
+      </w:r>
+      <w:proofErr w:type="spellEnd"/>
     </w:p>
     <w:p>
       <w:pPr>
@@ -57,7 +101,23 @@
         <w:rPr>
           <w:lang w:val="en-US"/>
         </w:rPr>
-        <w:t>Notify &lt;-&gt; Wait (bv wait list == 0)</w:t>
+        <w:t>Notify &lt;-&gt; Wait (</w:t>
+      </w:r>
+      <w:proofErr w:type="spellStart"/>
+      <w:proofErr w:type="gramStart"/>
+      <w:r>
+        <w:rPr>
+          <w:lang w:val="en-US"/>
+        </w:rPr>
+        <w:t>bv</w:t>
+      </w:r>
+      <w:proofErr w:type="spellEnd"/>
+      <w:proofErr w:type="gramEnd"/>
+      <w:r>
+        <w:rPr>
+          <w:lang w:val="en-US"/>
+        </w:rPr>
+        <w:t xml:space="preserve"> wait list == 0)</w:t>
       </w:r>
     </w:p>
     <w:p>
@@ -122,16 +182,50 @@
           <w:lang w:val="nl-BE"/>
         </w:rPr>
         <w:br/>
-        <w:t>Resultaat vragen via future.get</w:t>
+        <w:t>Resultaat vragen via future.get() -&gt; Klaar = Krijg resultaat | Niet klaar = Wachten</w:t>
+      </w:r>
+    </w:p>
+    <w:p>
+      <w:pPr>
+        <w:rPr>
+          <w:lang w:val="nl-BE"/>
+        </w:rPr>
+      </w:pPr>
+      <w:r>
+        <w:rPr>
+          <w:lang w:val="nl-BE"/>
+        </w:rPr>
+        <w:t>CountDownLatch = Telt het aantal callables</w:t>
+      </w:r>
+      <w:r>
+        <w:rPr>
+          <w:lang w:val="nl-BE"/>
+        </w:rPr>
+        <w:br/>
+        <w:t>latch.countDown() -&gt; Ik wil wachten tot dit op 0 is en dna pas doorgaan</w:t>
+      </w:r>
+      <w:r>
+        <w:rPr>
+          <w:lang w:val="nl-BE"/>
+        </w:rPr>
+        <w:br/>
+        <w:t>=&gt; Wachten tot het aantal dat opgegeven wordt = Aantal van de countdown</w:t>
+      </w:r>
+    </w:p>
+    <w:p>
+      <w:pPr>
+        <w:rPr>
+          <w:lang w:val="nl-BE"/>
+        </w:rPr>
+      </w:pPr>
+      <w:r>
+        <w:rPr>
+          <w:lang w:val="nl-BE"/>
+        </w:rPr>
+        <w:t>Dubbel systeem (Latch + Get)</w:t>
       </w:r>
       <w:bookmarkStart w:id="0" w:name="_GoBack"/>
       <w:bookmarkEnd w:id="0"/>
-      <w:r>
-        <w:rPr>
-          <w:lang w:val="nl-BE"/>
-        </w:rPr>
-        <w:t>() -&gt; Klaar = Krijg resultaat | Niet klaar = Wachten</w:t>
-      </w:r>
     </w:p>
     <w:sectPr>
       <w:pgSz w:w="11906" w:h="16838"/>

</xml_diff>